<commit_message>
vertaling en opschoon stappenplan
</commit_message>
<xml_diff>
--- a/Stappenplan.docx
+++ b/Stappenplan.docx
@@ -39,198 +39,590 @@
     </w:p>
     <w:p/>
     <w:p>
-      <w:pPr>
-        <w:rPr>
-          <w:lang w:val="en-GB"/>
-        </w:rPr>
-      </w:pPr>
-      <w:r>
-        <w:rPr>
-          <w:lang w:val="en-GB"/>
+      <w:r>
+        <w:rPr>
+          <w:b/>
+          <w:bCs/>
         </w:rPr>
         <w:t>Test 1. Scherm</w:t>
       </w:r>
     </w:p>
     <w:p>
-      <w:r>
-        <w:t>Test 1.1 Is er een scherm?</w:t>
-      </w:r>
-    </w:p>
-    <w:p>
-      <w:r>
-        <w:t>Test 1.2 Tekst  scherm</w:t>
-      </w:r>
-    </w:p>
-    <w:p>
-      <w:r>
-        <w:t>Test1.3 Kleur  scherm</w:t>
-      </w:r>
-    </w:p>
-    <w:p>
-      <w:r>
-        <w:t xml:space="preserve">Test1.4 </w:t>
-      </w:r>
-      <w:r>
-        <w:t>C</w:t>
-      </w:r>
-      <w:r>
-        <w:t>orrecte combinatie tekst en k</w:t>
-      </w:r>
-      <w:r>
-        <w:t>leur</w:t>
-      </w:r>
-      <w:r>
+      <w:pPr>
+        <w:numPr>
+          <w:ilvl w:val="0"/>
+          <w:numId w:val="1"/>
+        </w:numPr>
+      </w:pPr>
+      <w:r>
+        <w:rPr>
+          <w:b/>
+          <w:bCs/>
+        </w:rPr>
+        <w:t>Test 1.1</w:t>
+      </w:r>
+      <w:r>
+        <w:t xml:space="preserve"> Is er een scherm?</w:t>
+      </w:r>
+    </w:p>
+    <w:p>
+      <w:pPr>
+        <w:numPr>
+          <w:ilvl w:val="0"/>
+          <w:numId w:val="1"/>
+        </w:numPr>
+      </w:pPr>
+      <w:r>
+        <w:rPr>
+          <w:b/>
+          <w:bCs/>
+        </w:rPr>
+        <w:t>Test 1.2</w:t>
+      </w:r>
+      <w:r>
+        <w:t xml:space="preserve"> Tekst op het scherm</w:t>
+      </w:r>
+    </w:p>
+    <w:p>
+      <w:pPr>
+        <w:numPr>
+          <w:ilvl w:val="0"/>
+          <w:numId w:val="1"/>
+        </w:numPr>
+      </w:pPr>
+      <w:r>
+        <w:rPr>
+          <w:b/>
+          <w:bCs/>
+        </w:rPr>
+        <w:t>Test 1.3</w:t>
+      </w:r>
+      <w:r>
+        <w:t xml:space="preserve"> Kleur van het scherm</w:t>
+      </w:r>
+    </w:p>
+    <w:p>
+      <w:pPr>
+        <w:numPr>
+          <w:ilvl w:val="0"/>
+          <w:numId w:val="1"/>
+        </w:numPr>
+      </w:pPr>
+      <w:r>
+        <w:rPr>
+          <w:b/>
+          <w:bCs/>
+        </w:rPr>
+        <w:t>Test 1.4</w:t>
+      </w:r>
+      <w:r>
+        <w:t xml:space="preserve"> Correcte combinatie van tekst en kleur</w:t>
+      </w:r>
+    </w:p>
+    <w:p>
+      <w:pPr>
+        <w:numPr>
+          <w:ilvl w:val="0"/>
+          <w:numId w:val="1"/>
+        </w:numPr>
+      </w:pPr>
+      <w:r>
+        <w:rPr>
+          <w:b/>
+          <w:bCs/>
+        </w:rPr>
+        <w:t>Test 1.5</w:t>
+      </w:r>
+      <w:r>
+        <w:t xml:space="preserve"> Krijgt het scherm input (zit in test 1.2)</w:t>
+      </w:r>
+    </w:p>
+    <w:p>
+      <w:pPr>
+        <w:numPr>
+          <w:ilvl w:val="0"/>
+          <w:numId w:val="1"/>
+        </w:numPr>
+        <w:rPr>
+          <w:lang w:val="en-GB"/>
+        </w:rPr>
+      </w:pPr>
+      <w:r>
+        <w:rPr>
+          <w:b/>
+          <w:bCs/>
+          <w:lang w:val="en-GB"/>
+        </w:rPr>
+        <w:t>Test 1.6</w:t>
+      </w:r>
+      <w:r>
+        <w:rPr>
+          <w:lang w:val="en-GB"/>
+        </w:rPr>
+        <w:t xml:space="preserve"> Foute input (zit in test 1.2)</w:t>
+      </w:r>
+    </w:p>
+    <w:p>
+      <w:r>
+        <w:rPr>
+          <w:b/>
+          <w:bCs/>
+        </w:rPr>
+        <w:t>Test 2. Persoon</w:t>
+      </w:r>
+    </w:p>
+    <w:p>
+      <w:pPr>
+        <w:numPr>
+          <w:ilvl w:val="0"/>
+          <w:numId w:val="2"/>
+        </w:numPr>
+      </w:pPr>
+      <w:r>
+        <w:rPr>
+          <w:b/>
+          <w:bCs/>
+        </w:rPr>
+        <w:t>Test 2.1</w:t>
+      </w:r>
+      <w:r>
+        <w:t xml:space="preserve"> Is er een klasse Person?</w:t>
+      </w:r>
+    </w:p>
+    <w:p>
+      <w:pPr>
+        <w:numPr>
+          <w:ilvl w:val="0"/>
+          <w:numId w:val="2"/>
+        </w:numPr>
+      </w:pPr>
+      <w:r>
+        <w:rPr>
+          <w:b/>
+          <w:bCs/>
+        </w:rPr>
+        <w:t>Test 2.2</w:t>
+      </w:r>
+      <w:r>
+        <w:t xml:space="preserve"> Heeft de persoon een gewicht (</w:t>
+      </w:r>
+      <w:proofErr w:type="spellStart"/>
+      <w:r>
+        <w:t>Person.weight</w:t>
+      </w:r>
+      <w:proofErr w:type="spellEnd"/>
+      <w:r>
+        <w:t>)?</w:t>
+      </w:r>
+    </w:p>
+    <w:p>
+      <w:pPr>
+        <w:numPr>
+          <w:ilvl w:val="0"/>
+          <w:numId w:val="2"/>
+        </w:numPr>
+      </w:pPr>
+      <w:r>
+        <w:rPr>
+          <w:b/>
+          <w:bCs/>
+        </w:rPr>
+        <w:t>Test 2.3</w:t>
+      </w:r>
+      <w:r>
+        <w:t xml:space="preserve"> Weegfunctie (</w:t>
+      </w:r>
+      <w:proofErr w:type="spellStart"/>
+      <w:r>
+        <w:t>Weigh</w:t>
+      </w:r>
+      <w:proofErr w:type="spellEnd"/>
+      <w:r>
+        <w:t>())</w:t>
+      </w:r>
+    </w:p>
+    <w:p>
+      <w:pPr>
+        <w:numPr>
+          <w:ilvl w:val="0"/>
+          <w:numId w:val="2"/>
+        </w:numPr>
+      </w:pPr>
+      <w:r>
+        <w:rPr>
+          <w:b/>
+          <w:bCs/>
+        </w:rPr>
+        <w:t>Test 2.4</w:t>
+      </w:r>
+      <w:r>
+        <w:t xml:space="preserve"> Correcte weging?</w:t>
+      </w:r>
+    </w:p>
+    <w:p>
+      <w:pPr>
+        <w:numPr>
+          <w:ilvl w:val="0"/>
+          <w:numId w:val="2"/>
+        </w:numPr>
+      </w:pPr>
+      <w:r>
+        <w:rPr>
+          <w:b/>
+          <w:bCs/>
+        </w:rPr>
+        <w:t>Test 2.5</w:t>
+      </w:r>
+      <w:r>
+        <w:t xml:space="preserve"> Wat gebeurt er bij een foute weging (input: 0, error, te hoog (+300kg))?</w:t>
+      </w:r>
+    </w:p>
+    <w:p>
+      <w:r>
+        <w:rPr>
+          <w:b/>
+          <w:bCs/>
+        </w:rPr>
+        <w:t xml:space="preserve">Test 3. </w:t>
+      </w:r>
+      <w:proofErr w:type="spellStart"/>
+      <w:r>
+        <w:rPr>
+          <w:b/>
+          <w:bCs/>
+        </w:rPr>
+        <w:t>WeightDecider</w:t>
+      </w:r>
+      <w:proofErr w:type="spellEnd"/>
+    </w:p>
+    <w:p>
+      <w:pPr>
+        <w:numPr>
+          <w:ilvl w:val="0"/>
+          <w:numId w:val="3"/>
+        </w:numPr>
+      </w:pPr>
+      <w:r>
+        <w:rPr>
+          <w:b/>
+          <w:bCs/>
+        </w:rPr>
+        <w:t>Test 3.1</w:t>
+      </w:r>
+      <w:r>
+        <w:t xml:space="preserve"> Is er een klasse?</w:t>
+      </w:r>
+    </w:p>
+    <w:p>
+      <w:pPr>
+        <w:numPr>
+          <w:ilvl w:val="0"/>
+          <w:numId w:val="3"/>
+        </w:numPr>
+      </w:pPr>
+      <w:r>
+        <w:rPr>
+          <w:b/>
+          <w:bCs/>
+        </w:rPr>
+        <w:t>Test 3.2</w:t>
+      </w:r>
+      <w:r>
+        <w:t xml:space="preserve"> Kan het een persoon accepteren?</w:t>
+      </w:r>
+    </w:p>
+    <w:p>
+      <w:pPr>
+        <w:numPr>
+          <w:ilvl w:val="0"/>
+          <w:numId w:val="3"/>
+        </w:numPr>
+      </w:pPr>
+      <w:r>
+        <w:rPr>
+          <w:b/>
+          <w:bCs/>
+        </w:rPr>
+        <w:t>Test 3.3</w:t>
+      </w:r>
+      <w:r>
+        <w:t xml:space="preserve"> Kan het  gewicht van een persoon extraheren?</w:t>
+      </w:r>
+    </w:p>
+    <w:p>
+      <w:pPr>
+        <w:numPr>
+          <w:ilvl w:val="0"/>
+          <w:numId w:val="3"/>
+        </w:numPr>
+      </w:pPr>
+      <w:r>
+        <w:rPr>
+          <w:b/>
+          <w:bCs/>
+        </w:rPr>
+        <w:t>Test 3.4</w:t>
+      </w:r>
+      <w:r>
+        <w:t xml:space="preserve"> Voorwaarden om door te gaan met de attractie (</w:t>
+      </w:r>
+      <w:proofErr w:type="spellStart"/>
+      <w:r>
+        <w:t>Can</w:t>
+      </w:r>
+      <w:r>
+        <w:t>GoOnAttraction</w:t>
+      </w:r>
+      <w:proofErr w:type="spellEnd"/>
+      <w:r>
+        <w:t>)</w:t>
+      </w:r>
+    </w:p>
+    <w:p>
+      <w:pPr>
+        <w:numPr>
+          <w:ilvl w:val="0"/>
+          <w:numId w:val="3"/>
+        </w:numPr>
+      </w:pPr>
+      <w:r>
+        <w:rPr>
+          <w:b/>
+          <w:bCs/>
+        </w:rPr>
+        <w:t>Test 3.5</w:t>
+      </w:r>
+      <w:r>
+        <w:t xml:space="preserve"> Grenswaarden aanpassen</w:t>
+      </w:r>
+    </w:p>
+    <w:p>
+      <w:r>
+        <w:rPr>
+          <w:b/>
+          <w:bCs/>
+        </w:rPr>
+        <w:t>Test 4. Enter Klasse</w:t>
+      </w:r>
+    </w:p>
+    <w:p>
+      <w:pPr>
+        <w:numPr>
+          <w:ilvl w:val="0"/>
+          <w:numId w:val="4"/>
+        </w:numPr>
+      </w:pPr>
+      <w:r>
+        <w:rPr>
+          <w:b/>
+          <w:bCs/>
+        </w:rPr>
+        <w:t>Test 4.1</w:t>
+      </w:r>
+      <w:r>
+        <w:t xml:space="preserve"> Is er een klasse?</w:t>
+      </w:r>
+    </w:p>
+    <w:p>
+      <w:pPr>
+        <w:numPr>
+          <w:ilvl w:val="0"/>
+          <w:numId w:val="4"/>
+        </w:numPr>
+        <w:rPr>
+          <w:lang w:val="en-GB"/>
+        </w:rPr>
+      </w:pPr>
+      <w:r>
+        <w:rPr>
+          <w:b/>
+          <w:bCs/>
+          <w:lang w:val="en-GB"/>
+        </w:rPr>
+        <w:t>Test 4.2</w:t>
+      </w:r>
+      <w:r>
+        <w:rPr>
+          <w:lang w:val="en-GB"/>
+        </w:rPr>
+        <w:t xml:space="preserve"> Constructor (fails, </w:t>
+      </w:r>
+      <w:proofErr w:type="spellStart"/>
+      <w:r>
+        <w:rPr>
+          <w:lang w:val="en-GB"/>
+        </w:rPr>
+        <w:t>maxfails</w:t>
+      </w:r>
+      <w:proofErr w:type="spellEnd"/>
+      <w:r>
+        <w:rPr>
+          <w:lang w:val="en-GB"/>
+        </w:rPr>
+        <w:t>, allowed)</w:t>
+      </w:r>
+    </w:p>
+    <w:p>
+      <w:pPr>
+        <w:numPr>
+          <w:ilvl w:val="0"/>
+          <w:numId w:val="4"/>
+        </w:numPr>
+      </w:pPr>
+      <w:r>
+        <w:rPr>
+          <w:b/>
+          <w:bCs/>
+        </w:rPr>
+        <w:t>Test 4.3</w:t>
+      </w:r>
+      <w:r>
+        <w:t xml:space="preserve"> Enter() functie</w:t>
+      </w:r>
+    </w:p>
+    <w:p>
+      <w:pPr>
+        <w:numPr>
+          <w:ilvl w:val="0"/>
+          <w:numId w:val="4"/>
+        </w:numPr>
+        <w:rPr>
+          <w:lang w:val="en-GB"/>
+        </w:rPr>
+      </w:pPr>
+      <w:r>
+        <w:rPr>
+          <w:b/>
+          <w:bCs/>
+          <w:lang w:val="en-GB"/>
+        </w:rPr>
+        <w:lastRenderedPageBreak/>
+        <w:t>Test 4.4</w:t>
+      </w:r>
+      <w:r>
+        <w:rPr>
+          <w:lang w:val="en-GB"/>
+        </w:rPr>
         <w:t xml:space="preserve"> </w:t>
       </w:r>
-    </w:p>
-    <w:p>
-      <w:pPr>
-        <w:rPr>
-          <w:lang w:val="en-GB"/>
-        </w:rPr>
-      </w:pPr>
-      <w:r>
-        <w:rPr>
-          <w:lang w:val="en-GB"/>
-        </w:rPr>
-        <w:t xml:space="preserve">Test1.5 </w:t>
-      </w:r>
       <w:proofErr w:type="spellStart"/>
       <w:r>
         <w:rPr>
           <w:lang w:val="en-GB"/>
         </w:rPr>
-        <w:t>Krijgt</w:t>
+        <w:t>Bereikt</w:t>
       </w:r>
       <w:proofErr w:type="spellEnd"/>
       <w:r>
         <w:rPr>
           <w:lang w:val="en-GB"/>
         </w:rPr>
-        <w:t xml:space="preserve"> scherm input</w:t>
-      </w:r>
-    </w:p>
-    <w:p>
-      <w:pPr>
-        <w:rPr>
-          <w:lang w:val="en-GB"/>
-        </w:rPr>
-      </w:pPr>
-      <w:r>
-        <w:rPr>
-          <w:lang w:val="en-GB"/>
-        </w:rPr>
-        <w:t>Test</w:t>
-      </w:r>
-      <w:r>
-        <w:rPr>
-          <w:lang w:val="en-GB"/>
-        </w:rPr>
-        <w:t>1.6 Foute input</w:t>
-      </w:r>
-    </w:p>
-    <w:p>
-      <w:pPr>
-        <w:rPr>
-          <w:lang w:val="en-GB"/>
-        </w:rPr>
-      </w:pPr>
-    </w:p>
-    <w:p>
-      <w:pPr>
-        <w:rPr>
-          <w:lang w:val="en-GB"/>
-        </w:rPr>
-      </w:pPr>
-    </w:p>
-    <w:p>
-      <w:pPr>
-        <w:rPr>
-          <w:lang w:val="en-GB"/>
-        </w:rPr>
-      </w:pPr>
-      <w:r>
-        <w:rPr>
-          <w:lang w:val="en-GB"/>
-        </w:rPr>
-        <w:t>Test 2. Person</w:t>
-      </w:r>
-    </w:p>
-    <w:p>
-      <w:pPr>
-        <w:rPr>
-          <w:lang w:val="en-GB"/>
-        </w:rPr>
-      </w:pPr>
-      <w:r>
-        <w:rPr>
-          <w:lang w:val="en-GB"/>
-        </w:rPr>
-        <w:t xml:space="preserve">Test 2.1 </w:t>
+        <w:t xml:space="preserve"> max fails + allowed?</w:t>
+      </w:r>
+    </w:p>
+    <w:p>
+      <w:pPr>
+        <w:numPr>
+          <w:ilvl w:val="0"/>
+          <w:numId w:val="4"/>
+        </w:numPr>
+        <w:rPr>
+          <w:lang w:val="en-GB"/>
+        </w:rPr>
+      </w:pPr>
+      <w:r>
+        <w:rPr>
+          <w:b/>
+          <w:bCs/>
+          <w:lang w:val="en-GB"/>
+        </w:rPr>
+        <w:t>Test 4.5</w:t>
+      </w:r>
+      <w:r>
+        <w:rPr>
+          <w:lang w:val="en-GB"/>
+        </w:rPr>
+        <w:t xml:space="preserve"> </w:t>
       </w:r>
       <w:proofErr w:type="spellStart"/>
       <w:r>
         <w:rPr>
           <w:lang w:val="en-GB"/>
         </w:rPr>
-        <w:t>klasse</w:t>
+        <w:t>Bereikt</w:t>
       </w:r>
       <w:proofErr w:type="spellEnd"/>
       <w:r>
         <w:rPr>
           <w:lang w:val="en-GB"/>
         </w:rPr>
-        <w:t xml:space="preserve"> Person?</w:t>
-      </w:r>
-    </w:p>
-    <w:p>
-      <w:r>
-        <w:t xml:space="preserve">Test2.2 </w:t>
+        <w:t xml:space="preserve"> max fails + not allowed?</w:t>
+      </w:r>
+    </w:p>
+    <w:p>
+      <w:pPr>
+        <w:numPr>
+          <w:ilvl w:val="0"/>
+          <w:numId w:val="4"/>
+        </w:numPr>
+      </w:pPr>
+      <w:r>
+        <w:rPr>
+          <w:b/>
+          <w:bCs/>
+        </w:rPr>
+        <w:t>Test 4.6</w:t>
+      </w:r>
+      <w:r>
+        <w:t xml:space="preserve"> Niet bereikt max </w:t>
       </w:r>
       <w:proofErr w:type="spellStart"/>
       <w:r>
-        <w:t>Person.weight</w:t>
+        <w:t>fails</w:t>
       </w:r>
       <w:proofErr w:type="spellEnd"/>
       <w:r>
+        <w:t xml:space="preserve"> + </w:t>
+      </w:r>
+      <w:proofErr w:type="spellStart"/>
+      <w:r>
+        <w:t>allowed</w:t>
+      </w:r>
+      <w:proofErr w:type="spellEnd"/>
+      <w:r>
         <w:t>?</w:t>
       </w:r>
-      <w:r>
+    </w:p>
+    <w:p>
+      <w:pPr>
+        <w:numPr>
+          <w:ilvl w:val="0"/>
+          <w:numId w:val="4"/>
+        </w:numPr>
+        <w:rPr>
+          <w:lang w:val="en-GB"/>
+        </w:rPr>
+      </w:pPr>
+      <w:r>
+        <w:rPr>
+          <w:b/>
+          <w:bCs/>
+          <w:lang w:val="en-GB"/>
+        </w:rPr>
+        <w:t>Test 4.7</w:t>
+      </w:r>
+      <w:r>
+        <w:rPr>
+          <w:lang w:val="en-GB"/>
+        </w:rPr>
         <w:t xml:space="preserve"> </w:t>
       </w:r>
-    </w:p>
-    <w:p/>
-    <w:p>
-      <w:pPr>
-        <w:rPr>
-          <w:lang w:val="en-GB"/>
-        </w:rPr>
-      </w:pPr>
-      <w:r>
-        <w:rPr>
-          <w:lang w:val="en-GB"/>
-        </w:rPr>
-        <w:t>Test2.3 Weigh()</w:t>
-      </w:r>
-    </w:p>
-    <w:p>
-      <w:pPr>
-        <w:rPr>
-          <w:lang w:val="en-GB"/>
-        </w:rPr>
-      </w:pPr>
-      <w:r>
-        <w:rPr>
-          <w:lang w:val="en-GB"/>
-        </w:rPr>
-        <w:t xml:space="preserve">Test2.4 </w:t>
-      </w:r>
       <w:proofErr w:type="spellStart"/>
       <w:r>
         <w:rPr>
           <w:lang w:val="en-GB"/>
         </w:rPr>
-        <w:t>correcte</w:t>
+        <w:t>Niet</w:t>
       </w:r>
       <w:proofErr w:type="spellEnd"/>
       <w:r>
@@ -244,250 +636,22 @@
         <w:rPr>
           <w:lang w:val="en-GB"/>
         </w:rPr>
-        <w:t>weging</w:t>
+        <w:t>bereikt</w:t>
       </w:r>
       <w:proofErr w:type="spellEnd"/>
       <w:r>
         <w:rPr>
           <w:lang w:val="en-GB"/>
         </w:rPr>
-        <w:t>?</w:t>
-      </w:r>
-    </w:p>
-    <w:p>
-      <w:r>
-        <w:t>Test2.5 wat bij foute weging(input) 0, error, te hoog(+300kg)</w:t>
-      </w:r>
-    </w:p>
-    <w:p/>
-    <w:p>
-      <w:r>
-        <w:t xml:space="preserve">Test3. </w:t>
-      </w:r>
-      <w:proofErr w:type="spellStart"/>
-      <w:r>
-        <w:t>WeightDecider</w:t>
-      </w:r>
-      <w:proofErr w:type="spellEnd"/>
-    </w:p>
-    <w:p>
-      <w:r>
-        <w:t>Test3.1 klasse?</w:t>
-      </w:r>
-    </w:p>
-    <w:p>
-      <w:r>
-        <w:t xml:space="preserve">Test 3.2 </w:t>
-      </w:r>
-      <w:proofErr w:type="spellStart"/>
-      <w:r>
-        <w:t>WeightDecider</w:t>
-      </w:r>
-      <w:proofErr w:type="spellEnd"/>
-      <w:r>
-        <w:t>(Person)</w:t>
-      </w:r>
-    </w:p>
-    <w:p>
-      <w:r>
-        <w:t xml:space="preserve">Test 3.3 </w:t>
-      </w:r>
-      <w:proofErr w:type="spellStart"/>
-      <w:r>
-        <w:t>CanGoOnTheAttraction</w:t>
-      </w:r>
-      <w:proofErr w:type="spellEnd"/>
-      <w:r>
-        <w:t>()</w:t>
-      </w:r>
-    </w:p>
-    <w:p>
-      <w:r>
-        <w:t xml:space="preserve">Test 3.4 </w:t>
-      </w:r>
-      <w:proofErr w:type="spellStart"/>
-      <w:r>
-        <w:t>boundaries</w:t>
-      </w:r>
-      <w:proofErr w:type="spellEnd"/>
-      <w:r>
-        <w:t xml:space="preserve"> of </w:t>
-      </w:r>
-      <w:proofErr w:type="spellStart"/>
-      <w:r>
-        <w:t>CanGoOnTheAttraction</w:t>
-      </w:r>
-      <w:proofErr w:type="spellEnd"/>
-    </w:p>
-    <w:p>
-      <w:r>
-        <w:t xml:space="preserve">Test 3.5 </w:t>
-      </w:r>
-      <w:proofErr w:type="spellStart"/>
-      <w:r>
-        <w:t>adjust</w:t>
-      </w:r>
-      <w:proofErr w:type="spellEnd"/>
-      <w:r>
-        <w:t xml:space="preserve"> </w:t>
-      </w:r>
-      <w:proofErr w:type="spellStart"/>
-      <w:r>
-        <w:t>boundaries</w:t>
-      </w:r>
-      <w:proofErr w:type="spellEnd"/>
-    </w:p>
-    <w:p/>
-    <w:p>
-      <w:r>
-        <w:t xml:space="preserve">Test 4. </w:t>
-      </w:r>
-      <w:proofErr w:type="spellStart"/>
-      <w:r>
-        <w:t>AllowedOrNotAllowed</w:t>
-      </w:r>
-      <w:proofErr w:type="spellEnd"/>
-    </w:p>
-    <w:p>
-      <w:r>
-        <w:t>Test 4.1 klasse</w:t>
-      </w:r>
-    </w:p>
-    <w:p>
-      <w:pPr>
-        <w:rPr>
-          <w:lang w:val="en-GB"/>
-        </w:rPr>
-      </w:pPr>
-      <w:r>
-        <w:rPr>
-          <w:lang w:val="en-GB"/>
-        </w:rPr>
-        <w:t>Test4.2 constructor (</w:t>
-      </w:r>
-      <w:proofErr w:type="spellStart"/>
-      <w:r>
-        <w:rPr>
-          <w:lang w:val="en-GB"/>
-        </w:rPr>
-        <w:t>fails,maxfails,allowe</w:t>
-      </w:r>
-      <w:r>
-        <w:rPr>
-          <w:lang w:val="en-GB"/>
-        </w:rPr>
-        <w:t>d</w:t>
-      </w:r>
-      <w:proofErr w:type="spellEnd"/>
-      <w:r>
-        <w:rPr>
-          <w:lang w:val="en-GB"/>
-        </w:rPr>
-        <w:t>)</w:t>
-      </w:r>
-    </w:p>
-    <w:p>
-      <w:pPr>
-        <w:rPr>
-          <w:lang w:val="en-GB"/>
-        </w:rPr>
-      </w:pPr>
-      <w:r>
-        <w:rPr>
-          <w:lang w:val="en-GB"/>
-        </w:rPr>
-        <w:t>Test 4.3 Enter()</w:t>
-      </w:r>
-    </w:p>
-    <w:p>
-      <w:pPr>
-        <w:rPr>
-          <w:lang w:val="en-GB"/>
-        </w:rPr>
-      </w:pPr>
-      <w:r>
-        <w:rPr>
-          <w:lang w:val="en-GB"/>
-        </w:rPr>
-        <w:t>Test 4.4 reached max fails + allowed</w:t>
-      </w:r>
-    </w:p>
-    <w:p>
-      <w:pPr>
-        <w:rPr>
-          <w:lang w:val="en-GB"/>
-        </w:rPr>
-      </w:pPr>
-      <w:r>
-        <w:rPr>
-          <w:lang w:val="en-GB"/>
-        </w:rPr>
-        <w:t xml:space="preserve">Test 4.5 </w:t>
-      </w:r>
-      <w:r>
-        <w:rPr>
-          <w:lang w:val="en-GB"/>
-        </w:rPr>
-        <w:t xml:space="preserve">reached max fails + </w:t>
-      </w:r>
-      <w:r>
-        <w:rPr>
-          <w:lang w:val="en-GB"/>
-        </w:rPr>
-        <w:t xml:space="preserve"> not </w:t>
-      </w:r>
-      <w:r>
-        <w:rPr>
-          <w:lang w:val="en-GB"/>
-        </w:rPr>
-        <w:t>allowed</w:t>
-      </w:r>
-    </w:p>
-    <w:p>
-      <w:pPr>
-        <w:rPr>
-          <w:lang w:val="en-GB"/>
-        </w:rPr>
-      </w:pPr>
-      <w:r>
-        <w:rPr>
-          <w:lang w:val="en-GB"/>
-        </w:rPr>
-        <w:t xml:space="preserve">Test 4.6  not reached max fails + allowed </w:t>
-      </w:r>
-    </w:p>
-    <w:p>
-      <w:pPr>
-        <w:rPr>
-          <w:lang w:val="en-GB"/>
-        </w:rPr>
-      </w:pPr>
-      <w:r>
-        <w:rPr>
-          <w:lang w:val="en-GB"/>
-        </w:rPr>
-        <w:t xml:space="preserve">Test 4.7 not reached max fails +  not allowed </w:t>
-      </w:r>
-    </w:p>
-    <w:p>
-      <w:pPr>
-        <w:rPr>
-          <w:lang w:val="en-GB"/>
-        </w:rPr>
-      </w:pPr>
-    </w:p>
-    <w:p>
-      <w:pPr>
-        <w:rPr>
-          <w:lang w:val="en-GB"/>
-        </w:rPr>
-      </w:pPr>
-      <w:r>
-        <w:rPr>
-          <w:lang w:val="en-GB"/>
-        </w:rPr>
-        <w:t xml:space="preserve">Test 5. </w:t>
-      </w:r>
+        <w:t xml:space="preserve"> max fails + not allowed?</w:t>
+      </w:r>
+    </w:p>
+    <w:p>
+      <w:pPr>
+        <w:rPr>
+          <w:lang w:val="en-GB"/>
+        </w:rPr>
+      </w:pPr>
     </w:p>
     <w:sectPr>
       <w:pgSz w:w="11906" w:h="16838"/>
@@ -497,6 +661,619 @@
     </w:sectPr>
   </w:body>
 </w:document>
+</file>
+
+<file path=word/numbering.xml><?xml version="1.0" encoding="utf-8"?>
+<w:numbering xmlns:wpc="http://schemas.microsoft.com/office/word/2010/wordprocessingCanvas" xmlns:cx="http://schemas.microsoft.com/office/drawing/2014/chartex" xmlns:cx1="http://schemas.microsoft.com/office/drawing/2015/9/8/chartex" xmlns:cx2="http://schemas.microsoft.com/office/drawing/2015/10/21/chartex" xmlns:cx3="http://schemas.microsoft.com/office/drawing/2016/5/9/chartex" xmlns:cx4="http://schemas.microsoft.com/office/drawing/2016/5/10/chartex" xmlns:cx5="http://schemas.microsoft.com/office/drawing/2016/5/11/chartex" xmlns:cx6="http://schemas.microsoft.com/office/drawing/2016/5/12/chartex" xmlns:cx7="http://schemas.microsoft.com/office/drawing/2016/5/13/chartex" xmlns:cx8="http://schemas.microsoft.com/office/drawing/2016/5/14/chartex" xmlns:mc="http://schemas.openxmlformats.org/markup-compatibility/2006" xmlns:aink="http://schemas.microsoft.com/office/drawing/2016/ink" xmlns:am3d="http://schemas.microsoft.com/office/drawing/2017/model3d" xmlns:o="urn:schemas-microsoft-com:office:office" xmlns:oel="http://schemas.microsoft.com/office/2019/extlst" xmlns:r="http://schemas.openxmlformats.org/officeDocument/2006/relationships" xmlns:m="http://schemas.openxmlformats.org/officeDocument/2006/math" xmlns:v="urn:schemas-microsoft-com:vml" xmlns:wp14="http://schemas.microsoft.com/office/word/2010/wordprocessingDrawing" xmlns:wp="http://schemas.openxmlformats.org/drawingml/2006/wordprocessingDrawing" xmlns:w10="urn:schemas-microsoft-com:office:word" xmlns:w="http://schemas.openxmlformats.org/wordprocessingml/2006/main" xmlns:w14="http://schemas.microsoft.com/office/word/2010/wordml" xmlns:w15="http://schemas.microsoft.com/office/word/2012/wordml" xmlns:w16cex="http://schemas.microsoft.com/office/word/2018/wordml/cex" xmlns:w16cid="http://schemas.microsoft.com/office/word/2016/wordml/cid" xmlns:w16="http://schemas.microsoft.com/office/word/2018/wordml" xmlns:w16du="http://schemas.microsoft.com/office/word/2023/wordml/word16du" xmlns:w16sdtdh="http://schemas.microsoft.com/office/word/2020/wordml/sdtdatahash" xmlns:w16sdtfl="http://schemas.microsoft.com/office/word/2024/wordml/sdtformatlock" xmlns:w16se="http://schemas.microsoft.com/office/word/2015/wordml/symex" xmlns:wpg="http://schemas.microsoft.com/office/word/2010/wordprocessingGroup" xmlns:wpi="http://schemas.microsoft.com/office/word/2010/wordprocessingInk" xmlns:wne="http://schemas.microsoft.com/office/word/2006/wordml" xmlns:wps="http://schemas.microsoft.com/office/word/2010/wordprocessingShape" mc:Ignorable="w14 w15 w16se w16cid w16 w16cex w16sdtdh w16sdtfl w16du wp14">
+  <w:abstractNum w:abstractNumId="0" w15:restartNumberingAfterBreak="0">
+    <w:nsid w:val="02B45155"/>
+    <w:multiLevelType w:val="multilevel"/>
+    <w:tmpl w:val="E60CD79C"/>
+    <w:lvl w:ilvl="0">
+      <w:start w:val="1"/>
+      <w:numFmt w:val="bullet"/>
+      <w:lvlText w:val=""/>
+      <w:lvlJc w:val="left"/>
+      <w:pPr>
+        <w:tabs>
+          <w:tab w:val="num" w:pos="720"/>
+        </w:tabs>
+        <w:ind w:left="720" w:hanging="360"/>
+      </w:pPr>
+      <w:rPr>
+        <w:rFonts w:ascii="Symbol" w:hAnsi="Symbol" w:hint="default"/>
+        <w:sz w:val="20"/>
+      </w:rPr>
+    </w:lvl>
+    <w:lvl w:ilvl="1" w:tentative="1">
+      <w:start w:val="1"/>
+      <w:numFmt w:val="bullet"/>
+      <w:lvlText w:val="o"/>
+      <w:lvlJc w:val="left"/>
+      <w:pPr>
+        <w:tabs>
+          <w:tab w:val="num" w:pos="1440"/>
+        </w:tabs>
+        <w:ind w:left="1440" w:hanging="360"/>
+      </w:pPr>
+      <w:rPr>
+        <w:rFonts w:ascii="Courier New" w:hAnsi="Courier New" w:hint="default"/>
+        <w:sz w:val="20"/>
+      </w:rPr>
+    </w:lvl>
+    <w:lvl w:ilvl="2" w:tentative="1">
+      <w:start w:val="1"/>
+      <w:numFmt w:val="bullet"/>
+      <w:lvlText w:val=""/>
+      <w:lvlJc w:val="left"/>
+      <w:pPr>
+        <w:tabs>
+          <w:tab w:val="num" w:pos="2160"/>
+        </w:tabs>
+        <w:ind w:left="2160" w:hanging="360"/>
+      </w:pPr>
+      <w:rPr>
+        <w:rFonts w:ascii="Wingdings" w:hAnsi="Wingdings" w:hint="default"/>
+        <w:sz w:val="20"/>
+      </w:rPr>
+    </w:lvl>
+    <w:lvl w:ilvl="3" w:tentative="1">
+      <w:start w:val="1"/>
+      <w:numFmt w:val="bullet"/>
+      <w:lvlText w:val=""/>
+      <w:lvlJc w:val="left"/>
+      <w:pPr>
+        <w:tabs>
+          <w:tab w:val="num" w:pos="2880"/>
+        </w:tabs>
+        <w:ind w:left="2880" w:hanging="360"/>
+      </w:pPr>
+      <w:rPr>
+        <w:rFonts w:ascii="Wingdings" w:hAnsi="Wingdings" w:hint="default"/>
+        <w:sz w:val="20"/>
+      </w:rPr>
+    </w:lvl>
+    <w:lvl w:ilvl="4" w:tentative="1">
+      <w:start w:val="1"/>
+      <w:numFmt w:val="bullet"/>
+      <w:lvlText w:val=""/>
+      <w:lvlJc w:val="left"/>
+      <w:pPr>
+        <w:tabs>
+          <w:tab w:val="num" w:pos="3600"/>
+        </w:tabs>
+        <w:ind w:left="3600" w:hanging="360"/>
+      </w:pPr>
+      <w:rPr>
+        <w:rFonts w:ascii="Wingdings" w:hAnsi="Wingdings" w:hint="default"/>
+        <w:sz w:val="20"/>
+      </w:rPr>
+    </w:lvl>
+    <w:lvl w:ilvl="5" w:tentative="1">
+      <w:start w:val="1"/>
+      <w:numFmt w:val="bullet"/>
+      <w:lvlText w:val=""/>
+      <w:lvlJc w:val="left"/>
+      <w:pPr>
+        <w:tabs>
+          <w:tab w:val="num" w:pos="4320"/>
+        </w:tabs>
+        <w:ind w:left="4320" w:hanging="360"/>
+      </w:pPr>
+      <w:rPr>
+        <w:rFonts w:ascii="Wingdings" w:hAnsi="Wingdings" w:hint="default"/>
+        <w:sz w:val="20"/>
+      </w:rPr>
+    </w:lvl>
+    <w:lvl w:ilvl="6" w:tentative="1">
+      <w:start w:val="1"/>
+      <w:numFmt w:val="bullet"/>
+      <w:lvlText w:val=""/>
+      <w:lvlJc w:val="left"/>
+      <w:pPr>
+        <w:tabs>
+          <w:tab w:val="num" w:pos="5040"/>
+        </w:tabs>
+        <w:ind w:left="5040" w:hanging="360"/>
+      </w:pPr>
+      <w:rPr>
+        <w:rFonts w:ascii="Wingdings" w:hAnsi="Wingdings" w:hint="default"/>
+        <w:sz w:val="20"/>
+      </w:rPr>
+    </w:lvl>
+    <w:lvl w:ilvl="7" w:tentative="1">
+      <w:start w:val="1"/>
+      <w:numFmt w:val="bullet"/>
+      <w:lvlText w:val=""/>
+      <w:lvlJc w:val="left"/>
+      <w:pPr>
+        <w:tabs>
+          <w:tab w:val="num" w:pos="5760"/>
+        </w:tabs>
+        <w:ind w:left="5760" w:hanging="360"/>
+      </w:pPr>
+      <w:rPr>
+        <w:rFonts w:ascii="Wingdings" w:hAnsi="Wingdings" w:hint="default"/>
+        <w:sz w:val="20"/>
+      </w:rPr>
+    </w:lvl>
+    <w:lvl w:ilvl="8" w:tentative="1">
+      <w:start w:val="1"/>
+      <w:numFmt w:val="bullet"/>
+      <w:lvlText w:val=""/>
+      <w:lvlJc w:val="left"/>
+      <w:pPr>
+        <w:tabs>
+          <w:tab w:val="num" w:pos="6480"/>
+        </w:tabs>
+        <w:ind w:left="6480" w:hanging="360"/>
+      </w:pPr>
+      <w:rPr>
+        <w:rFonts w:ascii="Wingdings" w:hAnsi="Wingdings" w:hint="default"/>
+        <w:sz w:val="20"/>
+      </w:rPr>
+    </w:lvl>
+  </w:abstractNum>
+  <w:abstractNum w:abstractNumId="1" w15:restartNumberingAfterBreak="0">
+    <w:nsid w:val="098E394D"/>
+    <w:multiLevelType w:val="multilevel"/>
+    <w:tmpl w:val="D7A6AD00"/>
+    <w:lvl w:ilvl="0">
+      <w:start w:val="1"/>
+      <w:numFmt w:val="bullet"/>
+      <w:lvlText w:val=""/>
+      <w:lvlJc w:val="left"/>
+      <w:pPr>
+        <w:tabs>
+          <w:tab w:val="num" w:pos="720"/>
+        </w:tabs>
+        <w:ind w:left="720" w:hanging="360"/>
+      </w:pPr>
+      <w:rPr>
+        <w:rFonts w:ascii="Symbol" w:hAnsi="Symbol" w:hint="default"/>
+        <w:sz w:val="20"/>
+      </w:rPr>
+    </w:lvl>
+    <w:lvl w:ilvl="1" w:tentative="1">
+      <w:start w:val="1"/>
+      <w:numFmt w:val="bullet"/>
+      <w:lvlText w:val="o"/>
+      <w:lvlJc w:val="left"/>
+      <w:pPr>
+        <w:tabs>
+          <w:tab w:val="num" w:pos="1440"/>
+        </w:tabs>
+        <w:ind w:left="1440" w:hanging="360"/>
+      </w:pPr>
+      <w:rPr>
+        <w:rFonts w:ascii="Courier New" w:hAnsi="Courier New" w:hint="default"/>
+        <w:sz w:val="20"/>
+      </w:rPr>
+    </w:lvl>
+    <w:lvl w:ilvl="2" w:tentative="1">
+      <w:start w:val="1"/>
+      <w:numFmt w:val="bullet"/>
+      <w:lvlText w:val=""/>
+      <w:lvlJc w:val="left"/>
+      <w:pPr>
+        <w:tabs>
+          <w:tab w:val="num" w:pos="2160"/>
+        </w:tabs>
+        <w:ind w:left="2160" w:hanging="360"/>
+      </w:pPr>
+      <w:rPr>
+        <w:rFonts w:ascii="Wingdings" w:hAnsi="Wingdings" w:hint="default"/>
+        <w:sz w:val="20"/>
+      </w:rPr>
+    </w:lvl>
+    <w:lvl w:ilvl="3" w:tentative="1">
+      <w:start w:val="1"/>
+      <w:numFmt w:val="bullet"/>
+      <w:lvlText w:val=""/>
+      <w:lvlJc w:val="left"/>
+      <w:pPr>
+        <w:tabs>
+          <w:tab w:val="num" w:pos="2880"/>
+        </w:tabs>
+        <w:ind w:left="2880" w:hanging="360"/>
+      </w:pPr>
+      <w:rPr>
+        <w:rFonts w:ascii="Wingdings" w:hAnsi="Wingdings" w:hint="default"/>
+        <w:sz w:val="20"/>
+      </w:rPr>
+    </w:lvl>
+    <w:lvl w:ilvl="4" w:tentative="1">
+      <w:start w:val="1"/>
+      <w:numFmt w:val="bullet"/>
+      <w:lvlText w:val=""/>
+      <w:lvlJc w:val="left"/>
+      <w:pPr>
+        <w:tabs>
+          <w:tab w:val="num" w:pos="3600"/>
+        </w:tabs>
+        <w:ind w:left="3600" w:hanging="360"/>
+      </w:pPr>
+      <w:rPr>
+        <w:rFonts w:ascii="Wingdings" w:hAnsi="Wingdings" w:hint="default"/>
+        <w:sz w:val="20"/>
+      </w:rPr>
+    </w:lvl>
+    <w:lvl w:ilvl="5" w:tentative="1">
+      <w:start w:val="1"/>
+      <w:numFmt w:val="bullet"/>
+      <w:lvlText w:val=""/>
+      <w:lvlJc w:val="left"/>
+      <w:pPr>
+        <w:tabs>
+          <w:tab w:val="num" w:pos="4320"/>
+        </w:tabs>
+        <w:ind w:left="4320" w:hanging="360"/>
+      </w:pPr>
+      <w:rPr>
+        <w:rFonts w:ascii="Wingdings" w:hAnsi="Wingdings" w:hint="default"/>
+        <w:sz w:val="20"/>
+      </w:rPr>
+    </w:lvl>
+    <w:lvl w:ilvl="6" w:tentative="1">
+      <w:start w:val="1"/>
+      <w:numFmt w:val="bullet"/>
+      <w:lvlText w:val=""/>
+      <w:lvlJc w:val="left"/>
+      <w:pPr>
+        <w:tabs>
+          <w:tab w:val="num" w:pos="5040"/>
+        </w:tabs>
+        <w:ind w:left="5040" w:hanging="360"/>
+      </w:pPr>
+      <w:rPr>
+        <w:rFonts w:ascii="Wingdings" w:hAnsi="Wingdings" w:hint="default"/>
+        <w:sz w:val="20"/>
+      </w:rPr>
+    </w:lvl>
+    <w:lvl w:ilvl="7" w:tentative="1">
+      <w:start w:val="1"/>
+      <w:numFmt w:val="bullet"/>
+      <w:lvlText w:val=""/>
+      <w:lvlJc w:val="left"/>
+      <w:pPr>
+        <w:tabs>
+          <w:tab w:val="num" w:pos="5760"/>
+        </w:tabs>
+        <w:ind w:left="5760" w:hanging="360"/>
+      </w:pPr>
+      <w:rPr>
+        <w:rFonts w:ascii="Wingdings" w:hAnsi="Wingdings" w:hint="default"/>
+        <w:sz w:val="20"/>
+      </w:rPr>
+    </w:lvl>
+    <w:lvl w:ilvl="8" w:tentative="1">
+      <w:start w:val="1"/>
+      <w:numFmt w:val="bullet"/>
+      <w:lvlText w:val=""/>
+      <w:lvlJc w:val="left"/>
+      <w:pPr>
+        <w:tabs>
+          <w:tab w:val="num" w:pos="6480"/>
+        </w:tabs>
+        <w:ind w:left="6480" w:hanging="360"/>
+      </w:pPr>
+      <w:rPr>
+        <w:rFonts w:ascii="Wingdings" w:hAnsi="Wingdings" w:hint="default"/>
+        <w:sz w:val="20"/>
+      </w:rPr>
+    </w:lvl>
+  </w:abstractNum>
+  <w:abstractNum w:abstractNumId="2" w15:restartNumberingAfterBreak="0">
+    <w:nsid w:val="29293934"/>
+    <w:multiLevelType w:val="multilevel"/>
+    <w:tmpl w:val="9BB4B316"/>
+    <w:lvl w:ilvl="0">
+      <w:start w:val="1"/>
+      <w:numFmt w:val="bullet"/>
+      <w:lvlText w:val=""/>
+      <w:lvlJc w:val="left"/>
+      <w:pPr>
+        <w:tabs>
+          <w:tab w:val="num" w:pos="720"/>
+        </w:tabs>
+        <w:ind w:left="720" w:hanging="360"/>
+      </w:pPr>
+      <w:rPr>
+        <w:rFonts w:ascii="Symbol" w:hAnsi="Symbol" w:hint="default"/>
+        <w:sz w:val="20"/>
+      </w:rPr>
+    </w:lvl>
+    <w:lvl w:ilvl="1" w:tentative="1">
+      <w:start w:val="1"/>
+      <w:numFmt w:val="bullet"/>
+      <w:lvlText w:val="o"/>
+      <w:lvlJc w:val="left"/>
+      <w:pPr>
+        <w:tabs>
+          <w:tab w:val="num" w:pos="1440"/>
+        </w:tabs>
+        <w:ind w:left="1440" w:hanging="360"/>
+      </w:pPr>
+      <w:rPr>
+        <w:rFonts w:ascii="Courier New" w:hAnsi="Courier New" w:hint="default"/>
+        <w:sz w:val="20"/>
+      </w:rPr>
+    </w:lvl>
+    <w:lvl w:ilvl="2" w:tentative="1">
+      <w:start w:val="1"/>
+      <w:numFmt w:val="bullet"/>
+      <w:lvlText w:val=""/>
+      <w:lvlJc w:val="left"/>
+      <w:pPr>
+        <w:tabs>
+          <w:tab w:val="num" w:pos="2160"/>
+        </w:tabs>
+        <w:ind w:left="2160" w:hanging="360"/>
+      </w:pPr>
+      <w:rPr>
+        <w:rFonts w:ascii="Wingdings" w:hAnsi="Wingdings" w:hint="default"/>
+        <w:sz w:val="20"/>
+      </w:rPr>
+    </w:lvl>
+    <w:lvl w:ilvl="3" w:tentative="1">
+      <w:start w:val="1"/>
+      <w:numFmt w:val="bullet"/>
+      <w:lvlText w:val=""/>
+      <w:lvlJc w:val="left"/>
+      <w:pPr>
+        <w:tabs>
+          <w:tab w:val="num" w:pos="2880"/>
+        </w:tabs>
+        <w:ind w:left="2880" w:hanging="360"/>
+      </w:pPr>
+      <w:rPr>
+        <w:rFonts w:ascii="Wingdings" w:hAnsi="Wingdings" w:hint="default"/>
+        <w:sz w:val="20"/>
+      </w:rPr>
+    </w:lvl>
+    <w:lvl w:ilvl="4" w:tentative="1">
+      <w:start w:val="1"/>
+      <w:numFmt w:val="bullet"/>
+      <w:lvlText w:val=""/>
+      <w:lvlJc w:val="left"/>
+      <w:pPr>
+        <w:tabs>
+          <w:tab w:val="num" w:pos="3600"/>
+        </w:tabs>
+        <w:ind w:left="3600" w:hanging="360"/>
+      </w:pPr>
+      <w:rPr>
+        <w:rFonts w:ascii="Wingdings" w:hAnsi="Wingdings" w:hint="default"/>
+        <w:sz w:val="20"/>
+      </w:rPr>
+    </w:lvl>
+    <w:lvl w:ilvl="5" w:tentative="1">
+      <w:start w:val="1"/>
+      <w:numFmt w:val="bullet"/>
+      <w:lvlText w:val=""/>
+      <w:lvlJc w:val="left"/>
+      <w:pPr>
+        <w:tabs>
+          <w:tab w:val="num" w:pos="4320"/>
+        </w:tabs>
+        <w:ind w:left="4320" w:hanging="360"/>
+      </w:pPr>
+      <w:rPr>
+        <w:rFonts w:ascii="Wingdings" w:hAnsi="Wingdings" w:hint="default"/>
+        <w:sz w:val="20"/>
+      </w:rPr>
+    </w:lvl>
+    <w:lvl w:ilvl="6" w:tentative="1">
+      <w:start w:val="1"/>
+      <w:numFmt w:val="bullet"/>
+      <w:lvlText w:val=""/>
+      <w:lvlJc w:val="left"/>
+      <w:pPr>
+        <w:tabs>
+          <w:tab w:val="num" w:pos="5040"/>
+        </w:tabs>
+        <w:ind w:left="5040" w:hanging="360"/>
+      </w:pPr>
+      <w:rPr>
+        <w:rFonts w:ascii="Wingdings" w:hAnsi="Wingdings" w:hint="default"/>
+        <w:sz w:val="20"/>
+      </w:rPr>
+    </w:lvl>
+    <w:lvl w:ilvl="7" w:tentative="1">
+      <w:start w:val="1"/>
+      <w:numFmt w:val="bullet"/>
+      <w:lvlText w:val=""/>
+      <w:lvlJc w:val="left"/>
+      <w:pPr>
+        <w:tabs>
+          <w:tab w:val="num" w:pos="5760"/>
+        </w:tabs>
+        <w:ind w:left="5760" w:hanging="360"/>
+      </w:pPr>
+      <w:rPr>
+        <w:rFonts w:ascii="Wingdings" w:hAnsi="Wingdings" w:hint="default"/>
+        <w:sz w:val="20"/>
+      </w:rPr>
+    </w:lvl>
+    <w:lvl w:ilvl="8" w:tentative="1">
+      <w:start w:val="1"/>
+      <w:numFmt w:val="bullet"/>
+      <w:lvlText w:val=""/>
+      <w:lvlJc w:val="left"/>
+      <w:pPr>
+        <w:tabs>
+          <w:tab w:val="num" w:pos="6480"/>
+        </w:tabs>
+        <w:ind w:left="6480" w:hanging="360"/>
+      </w:pPr>
+      <w:rPr>
+        <w:rFonts w:ascii="Wingdings" w:hAnsi="Wingdings" w:hint="default"/>
+        <w:sz w:val="20"/>
+      </w:rPr>
+    </w:lvl>
+  </w:abstractNum>
+  <w:abstractNum w:abstractNumId="3" w15:restartNumberingAfterBreak="0">
+    <w:nsid w:val="389A3AD3"/>
+    <w:multiLevelType w:val="multilevel"/>
+    <w:tmpl w:val="C792D702"/>
+    <w:lvl w:ilvl="0">
+      <w:start w:val="1"/>
+      <w:numFmt w:val="bullet"/>
+      <w:lvlText w:val=""/>
+      <w:lvlJc w:val="left"/>
+      <w:pPr>
+        <w:tabs>
+          <w:tab w:val="num" w:pos="720"/>
+        </w:tabs>
+        <w:ind w:left="720" w:hanging="360"/>
+      </w:pPr>
+      <w:rPr>
+        <w:rFonts w:ascii="Symbol" w:hAnsi="Symbol" w:hint="default"/>
+        <w:sz w:val="20"/>
+      </w:rPr>
+    </w:lvl>
+    <w:lvl w:ilvl="1" w:tentative="1">
+      <w:start w:val="1"/>
+      <w:numFmt w:val="bullet"/>
+      <w:lvlText w:val="o"/>
+      <w:lvlJc w:val="left"/>
+      <w:pPr>
+        <w:tabs>
+          <w:tab w:val="num" w:pos="1440"/>
+        </w:tabs>
+        <w:ind w:left="1440" w:hanging="360"/>
+      </w:pPr>
+      <w:rPr>
+        <w:rFonts w:ascii="Courier New" w:hAnsi="Courier New" w:hint="default"/>
+        <w:sz w:val="20"/>
+      </w:rPr>
+    </w:lvl>
+    <w:lvl w:ilvl="2" w:tentative="1">
+      <w:start w:val="1"/>
+      <w:numFmt w:val="bullet"/>
+      <w:lvlText w:val=""/>
+      <w:lvlJc w:val="left"/>
+      <w:pPr>
+        <w:tabs>
+          <w:tab w:val="num" w:pos="2160"/>
+        </w:tabs>
+        <w:ind w:left="2160" w:hanging="360"/>
+      </w:pPr>
+      <w:rPr>
+        <w:rFonts w:ascii="Wingdings" w:hAnsi="Wingdings" w:hint="default"/>
+        <w:sz w:val="20"/>
+      </w:rPr>
+    </w:lvl>
+    <w:lvl w:ilvl="3" w:tentative="1">
+      <w:start w:val="1"/>
+      <w:numFmt w:val="bullet"/>
+      <w:lvlText w:val=""/>
+      <w:lvlJc w:val="left"/>
+      <w:pPr>
+        <w:tabs>
+          <w:tab w:val="num" w:pos="2880"/>
+        </w:tabs>
+        <w:ind w:left="2880" w:hanging="360"/>
+      </w:pPr>
+      <w:rPr>
+        <w:rFonts w:ascii="Wingdings" w:hAnsi="Wingdings" w:hint="default"/>
+        <w:sz w:val="20"/>
+      </w:rPr>
+    </w:lvl>
+    <w:lvl w:ilvl="4" w:tentative="1">
+      <w:start w:val="1"/>
+      <w:numFmt w:val="bullet"/>
+      <w:lvlText w:val=""/>
+      <w:lvlJc w:val="left"/>
+      <w:pPr>
+        <w:tabs>
+          <w:tab w:val="num" w:pos="3600"/>
+        </w:tabs>
+        <w:ind w:left="3600" w:hanging="360"/>
+      </w:pPr>
+      <w:rPr>
+        <w:rFonts w:ascii="Wingdings" w:hAnsi="Wingdings" w:hint="default"/>
+        <w:sz w:val="20"/>
+      </w:rPr>
+    </w:lvl>
+    <w:lvl w:ilvl="5" w:tentative="1">
+      <w:start w:val="1"/>
+      <w:numFmt w:val="bullet"/>
+      <w:lvlText w:val=""/>
+      <w:lvlJc w:val="left"/>
+      <w:pPr>
+        <w:tabs>
+          <w:tab w:val="num" w:pos="4320"/>
+        </w:tabs>
+        <w:ind w:left="4320" w:hanging="360"/>
+      </w:pPr>
+      <w:rPr>
+        <w:rFonts w:ascii="Wingdings" w:hAnsi="Wingdings" w:hint="default"/>
+        <w:sz w:val="20"/>
+      </w:rPr>
+    </w:lvl>
+    <w:lvl w:ilvl="6" w:tentative="1">
+      <w:start w:val="1"/>
+      <w:numFmt w:val="bullet"/>
+      <w:lvlText w:val=""/>
+      <w:lvlJc w:val="left"/>
+      <w:pPr>
+        <w:tabs>
+          <w:tab w:val="num" w:pos="5040"/>
+        </w:tabs>
+        <w:ind w:left="5040" w:hanging="360"/>
+      </w:pPr>
+      <w:rPr>
+        <w:rFonts w:ascii="Wingdings" w:hAnsi="Wingdings" w:hint="default"/>
+        <w:sz w:val="20"/>
+      </w:rPr>
+    </w:lvl>
+    <w:lvl w:ilvl="7" w:tentative="1">
+      <w:start w:val="1"/>
+      <w:numFmt w:val="bullet"/>
+      <w:lvlText w:val=""/>
+      <w:lvlJc w:val="left"/>
+      <w:pPr>
+        <w:tabs>
+          <w:tab w:val="num" w:pos="5760"/>
+        </w:tabs>
+        <w:ind w:left="5760" w:hanging="360"/>
+      </w:pPr>
+      <w:rPr>
+        <w:rFonts w:ascii="Wingdings" w:hAnsi="Wingdings" w:hint="default"/>
+        <w:sz w:val="20"/>
+      </w:rPr>
+    </w:lvl>
+    <w:lvl w:ilvl="8" w:tentative="1">
+      <w:start w:val="1"/>
+      <w:numFmt w:val="bullet"/>
+      <w:lvlText w:val=""/>
+      <w:lvlJc w:val="left"/>
+      <w:pPr>
+        <w:tabs>
+          <w:tab w:val="num" w:pos="6480"/>
+        </w:tabs>
+        <w:ind w:left="6480" w:hanging="360"/>
+      </w:pPr>
+      <w:rPr>
+        <w:rFonts w:ascii="Wingdings" w:hAnsi="Wingdings" w:hint="default"/>
+        <w:sz w:val="20"/>
+      </w:rPr>
+    </w:lvl>
+  </w:abstractNum>
+  <w:num w:numId="1" w16cid:durableId="43795464">
+    <w:abstractNumId w:val="3"/>
+  </w:num>
+  <w:num w:numId="2" w16cid:durableId="1814565181">
+    <w:abstractNumId w:val="2"/>
+  </w:num>
+  <w:num w:numId="3" w16cid:durableId="56511129">
+    <w:abstractNumId w:val="0"/>
+  </w:num>
+  <w:num w:numId="4" w16cid:durableId="671681506">
+    <w:abstractNumId w:val="1"/>
+  </w:num>
+</w:numbering>
 </file>
 
 <file path=word/styles.xml><?xml version="1.0" encoding="utf-8"?>
@@ -1102,7 +1879,6 @@
   <w:style w:type="character" w:default="1" w:styleId="Standaardalinea-lettertype">
     <w:name w:val="Default Paragraph Font"/>
     <w:uiPriority w:val="1"/>
-    <w:semiHidden/>
     <w:unhideWhenUsed/>
   </w:style>
   <w:style w:type="table" w:default="1" w:styleId="Standaardtabel">

</xml_diff>